<commit_message>
Signed-off-by: Zhe Yan (RD-CN-INTRN) <zhe_yan@tw.trendnet.org>
</commit_message>
<xml_diff>
--- a/paper.docx
+++ b/paper.docx
@@ -2,12 +2,10 @@
 <file path=word/document.xml><?xml version="1.0" encoding="utf-8"?>
 <w:document xmlns:wpc="http://schemas.microsoft.com/office/word/2010/wordprocessingCanvas" xmlns:cx="http://schemas.microsoft.com/office/drawing/2014/chartex" xmlns:cx1="http://schemas.microsoft.com/office/drawing/2015/9/8/chartex" xmlns:mc="http://schemas.openxmlformats.org/markup-compatibility/2006" xmlns:o="urn:schemas-microsoft-com:office:office" xmlns:r="http://schemas.openxmlformats.org/officeDocument/2006/relationships" xmlns:m="http://schemas.openxmlformats.org/officeDocument/2006/math" xmlns:v="urn:schemas-microsoft-com:vml" xmlns:wp14="http://schemas.microsoft.com/office/word/2010/wordprocessingDrawing" xmlns:wp="http://schemas.openxmlformats.org/drawingml/2006/wordprocessingDrawing" xmlns:w10="urn:schemas-microsoft-com:office:word" xmlns:w="http://schemas.openxmlformats.org/wordprocessingml/2006/main" xmlns:w14="http://schemas.microsoft.com/office/word/2010/wordml" xmlns:w15="http://schemas.microsoft.com/office/word/2012/wordml" xmlns:w16se="http://schemas.microsoft.com/office/word/2015/wordml/symex" xmlns:wpg="http://schemas.microsoft.com/office/word/2010/wordprocessingGroup" xmlns:wpi="http://schemas.microsoft.com/office/word/2010/wordprocessingInk" xmlns:wne="http://schemas.microsoft.com/office/word/2006/wordml" xmlns:wps="http://schemas.microsoft.com/office/word/2010/wordprocessingShape" mc:Ignorable="w14 w15 w16se wp14">
   <w:body>
+    <w:p/>
+    <w:p/>
+    <w:p/>
     <w:p>
-      <w:pPr>
-        <w:rPr>
-          <w:rFonts w:hint="eastAsia"/>
-        </w:rPr>
-      </w:pPr>
       <w:r>
         <w:rPr>
           <w:rFonts w:hint="eastAsia"/>

</xml_diff>